<commit_message>
alter table Orders GuestUseTime from int to DateTime GuestId from int to varchar(100)
</commit_message>
<xml_diff>
--- a/Common/Word/Templates/template_01机票单-泰国.docx
+++ b/Common/Word/Templates/template_01机票单-泰国.docx
@@ -72,7 +72,23 @@
           <w:sz w:val="28"/>
           <w:szCs w:val="28"/>
         </w:rPr>
-        <w:t>FLIGHT DETAILS  (JUST FOR REFERENCE)</w:t>
+        <w:t xml:space="preserve">FLIGHT </w:t>
+      </w:r>
+      <w:proofErr w:type="gramStart"/>
+      <w:r>
+        <w:rPr>
+          <w:sz w:val="28"/>
+          <w:szCs w:val="28"/>
+        </w:rPr>
+        <w:t>DETAILS  (</w:t>
+      </w:r>
+      <w:proofErr w:type="gramEnd"/>
+      <w:r>
+        <w:rPr>
+          <w:sz w:val="28"/>
+          <w:szCs w:val="28"/>
+        </w:rPr>
+        <w:t>JUST FOR REFERENCE)</w:t>
       </w:r>
     </w:p>
     <w:p>
@@ -88,7 +104,7 @@
           <w:sz w:val="28"/>
           <w:szCs w:val="28"/>
         </w:rPr>
-        <w:t xml:space="preserve">1, MU573    </w:t>
+        <w:t xml:space="preserve">1, </w:t>
       </w:r>
       <w:r>
         <w:rPr>
@@ -96,6 +112,21 @@
           <w:sz w:val="28"/>
           <w:szCs w:val="28"/>
         </w:rPr>
+        <w:t>3U8925</w:t>
+      </w:r>
+      <w:r>
+        <w:rPr>
+          <w:sz w:val="28"/>
+          <w:szCs w:val="28"/>
+        </w:rPr>
+        <w:t xml:space="preserve">    </w:t>
+      </w:r>
+      <w:r>
+        <w:rPr>
+          <w:rFonts w:hint="eastAsia"/>
+          <w:sz w:val="28"/>
+          <w:szCs w:val="28"/>
+        </w:rPr>
         <w:t xml:space="preserve"> </w:t>
       </w:r>
       <w:r>
@@ -140,7 +171,67 @@
           <w:sz w:val="28"/>
           <w:szCs w:val="28"/>
         </w:rPr>
-        <w:t>23:40-02:45+1</w:t>
+        <w:t>2</w:t>
+      </w:r>
+      <w:r>
+        <w:rPr>
+          <w:rFonts w:hint="eastAsia"/>
+          <w:sz w:val="28"/>
+          <w:szCs w:val="28"/>
+        </w:rPr>
+        <w:t>1</w:t>
+      </w:r>
+      <w:r>
+        <w:rPr>
+          <w:sz w:val="28"/>
+          <w:szCs w:val="28"/>
+        </w:rPr>
+        <w:t>:</w:t>
+      </w:r>
+      <w:r>
+        <w:rPr>
+          <w:rFonts w:hint="eastAsia"/>
+          <w:sz w:val="28"/>
+          <w:szCs w:val="28"/>
+        </w:rPr>
+        <w:t>2</w:t>
+      </w:r>
+      <w:r>
+        <w:rPr>
+          <w:sz w:val="28"/>
+          <w:szCs w:val="28"/>
+        </w:rPr>
+        <w:t>0-0</w:t>
+      </w:r>
+      <w:r>
+        <w:rPr>
+          <w:rFonts w:hint="eastAsia"/>
+          <w:sz w:val="28"/>
+          <w:szCs w:val="28"/>
+        </w:rPr>
+        <w:t>0</w:t>
+      </w:r>
+      <w:r>
+        <w:rPr>
+          <w:sz w:val="28"/>
+          <w:szCs w:val="28"/>
+        </w:rPr>
+        <w:t>:</w:t>
+      </w:r>
+      <w:r>
+        <w:rPr>
+          <w:rFonts w:hint="eastAsia"/>
+          <w:sz w:val="28"/>
+          <w:szCs w:val="28"/>
+        </w:rPr>
+        <w:t>20</w:t>
+      </w:r>
+      <w:r>
+        <w:rPr>
+          <w:sz w:val="28"/>
+          <w:szCs w:val="28"/>
+        </w:rPr>
+        <w:t>+1</w:t>
       </w:r>
     </w:p>
     <w:p>
@@ -156,7 +247,7 @@
           <w:sz w:val="28"/>
           <w:szCs w:val="28"/>
         </w:rPr>
-        <w:t xml:space="preserve">2, MU574    </w:t>
+        <w:t xml:space="preserve">2, </w:t>
       </w:r>
       <w:r>
         <w:rPr>
@@ -164,6 +255,21 @@
           <w:sz w:val="28"/>
           <w:szCs w:val="28"/>
         </w:rPr>
+        <w:t>3U8926</w:t>
+      </w:r>
+      <w:r>
+        <w:rPr>
+          <w:sz w:val="28"/>
+          <w:szCs w:val="28"/>
+        </w:rPr>
+        <w:t xml:space="preserve">    </w:t>
+      </w:r>
+      <w:r>
+        <w:rPr>
+          <w:rFonts w:hint="eastAsia"/>
+          <w:sz w:val="28"/>
+          <w:szCs w:val="28"/>
+        </w:rPr>
         <w:t xml:space="preserve"> </w:t>
       </w:r>
       <w:r>
@@ -208,8 +314,63 @@
           <w:sz w:val="28"/>
           <w:szCs w:val="28"/>
         </w:rPr>
-        <w:t>04:00-08:05</w:t>
-      </w:r>
+        <w:t>0</w:t>
+      </w:r>
+      <w:r>
+        <w:rPr>
+          <w:rFonts w:hint="eastAsia"/>
+          <w:sz w:val="28"/>
+          <w:szCs w:val="28"/>
+        </w:rPr>
+        <w:t>1</w:t>
+      </w:r>
+      <w:r>
+        <w:rPr>
+          <w:sz w:val="28"/>
+          <w:szCs w:val="28"/>
+        </w:rPr>
+        <w:t>:</w:t>
+      </w:r>
+      <w:r>
+        <w:rPr>
+          <w:rFonts w:hint="eastAsia"/>
+          <w:sz w:val="28"/>
+          <w:szCs w:val="28"/>
+        </w:rPr>
+        <w:t>2</w:t>
+      </w:r>
+      <w:r>
+        <w:rPr>
+          <w:sz w:val="28"/>
+          <w:szCs w:val="28"/>
+        </w:rPr>
+        <w:t>0-</w:t>
+      </w:r>
+      <w:r>
+        <w:rPr>
+          <w:rFonts w:hint="eastAsia"/>
+          <w:sz w:val="28"/>
+          <w:szCs w:val="28"/>
+        </w:rPr>
+        <w:t>06</w:t>
+      </w:r>
+      <w:r>
+        <w:rPr>
+          <w:sz w:val="28"/>
+          <w:szCs w:val="28"/>
+        </w:rPr>
+        <w:t>:</w:t>
+      </w:r>
+      <w:r>
+        <w:rPr>
+          <w:rFonts w:hint="eastAsia"/>
+          <w:sz w:val="28"/>
+          <w:szCs w:val="28"/>
+        </w:rPr>
+        <w:t>05</w:t>
+      </w:r>
+      <w:bookmarkStart w:id="0" w:name="_GoBack"/>
+      <w:bookmarkEnd w:id="0"/>
     </w:p>
     <w:p>
       <w:pPr>
@@ -256,8 +417,6 @@
         <w:lastRenderedPageBreak/>
         <w:t xml:space="preserve"> </w:t>
       </w:r>
-      <w:bookmarkStart w:id="0" w:name="_GoBack"/>
-      <w:bookmarkEnd w:id="0"/>
     </w:p>
     <w:sectPr>
       <w:type w:val="continuous"/>
@@ -2589,6 +2748,7 @@
     <w:name w:val="Table Grid"/>
     <w:basedOn w:val="a1"/>
     <w:tblPr>
+      <w:tblInd w:w="0" w:type="dxa"/>
       <w:tblBorders>
         <w:top w:val="single" w:sz="4" w:space="0" w:color="auto"/>
         <w:left w:val="single" w:sz="4" w:space="0" w:color="auto"/>
@@ -2597,6 +2757,12 @@
         <w:insideH w:val="single" w:sz="4" w:space="0" w:color="auto"/>
         <w:insideV w:val="single" w:sz="4" w:space="0" w:color="auto"/>
       </w:tblBorders>
+      <w:tblCellMar>
+        <w:top w:w="0" w:type="dxa"/>
+        <w:left w:w="108" w:type="dxa"/>
+        <w:bottom w:w="0" w:type="dxa"/>
+        <w:right w:w="108" w:type="dxa"/>
+      </w:tblCellMar>
     </w:tblPr>
   </w:style>
 </w:styles>

</xml_diff>